<commit_message>
Added logic to send email to New Hire
</commit_message>
<xml_diff>
--- a/Data/Output/OfferLetters/OfferLetter_JR22644.docx
+++ b/Data/Output/OfferLetters/OfferLetter_JR22644.docx
@@ -71,7 +71,7 @@
                 <w:noProof/>
               </w:rPr>
               <w:drawing>
-                <wp:inline distT="0" distB="0" distL="0" distR="0" wp14:anchorId="05D0F060" wp14:editId="42AB9035">
+                <wp:inline distT="0" distB="0" distL="0" distR="0" wp14:anchorId="05D0F060" wp14:editId="6A4B6F3A">
                   <wp:extent cx="2731393" cy="998220"/>
                   <wp:effectExtent l="0" t="0" r="0" b="0"/>
                   <wp:docPr id="3" name="Picture 3" descr="Oklahoma Office of Management and Enterprise Services logo."/>
@@ -267,23 +267,7 @@
           <w:sz w:val="20"/>
           <w:szCs w:val="20"/>
         </w:rPr>
-        <w:t>__</w:t>
-      </w:r>
-      <w:r>
-        <w:rPr>
-          <w:rFonts w:eastAsia="Times New Roman" w:cs="Arial"/>
-          <w:sz w:val="20"/>
-          <w:szCs w:val="20"/>
-        </w:rPr>
-        <w:t>Date</w:t>
-      </w:r>
-      <w:r>
-        <w:rPr>
-          <w:rFonts w:eastAsia="Times New Roman" w:cs="Arial"/>
-          <w:sz w:val="20"/>
-          <w:szCs w:val="20"/>
-        </w:rPr>
-        <w:t>__</w:t>
+        <w:t>Thursday, 04 January 2024</w:t>
       </w:r>
     </w:p>
     <w:p>
@@ -303,23 +287,7 @@
           <w:sz w:val="20"/>
           <w:szCs w:val="20"/>
         </w:rPr>
-        <w:t>__</w:t>
-      </w:r>
-      <w:r>
-        <w:rPr>
-          <w:rFonts w:cs="Arial"/>
-          <w:sz w:val="20"/>
-          <w:szCs w:val="20"/>
-        </w:rPr>
-        <w:t>Name</w:t>
-      </w:r>
-      <w:r>
-        <w:rPr>
-          <w:rFonts w:cs="Arial"/>
-          <w:sz w:val="20"/>
-          <w:szCs w:val="20"/>
-        </w:rPr>
-        <w:t>__</w:t>
+        <w:t>Christopher Davidson</w:t>
       </w:r>
     </w:p>
     <w:p>
@@ -338,23 +306,7 @@
           <w:sz w:val="20"/>
           <w:szCs w:val="20"/>
         </w:rPr>
-        <w:t>__</w:t>
-      </w:r>
-      <w:r>
-        <w:rPr>
-          <w:rFonts w:cs="Arial"/>
-          <w:sz w:val="20"/>
-          <w:szCs w:val="20"/>
-        </w:rPr>
-        <w:t>Address</w:t>
-      </w:r>
-      <w:r>
-        <w:rPr>
-          <w:rFonts w:cs="Arial"/>
-          <w:sz w:val="20"/>
-          <w:szCs w:val="20"/>
-        </w:rPr>
-        <w:t>__</w:t>
+        <w:t>087 Lake Floyd Circle</w:t>
       </w:r>
     </w:p>
     <w:p>
@@ -374,23 +326,7 @@
           <w:sz w:val="20"/>
           <w:szCs w:val="20"/>
         </w:rPr>
-        <w:t>__</w:t>
-      </w:r>
-      <w:r>
-        <w:rPr>
-          <w:rFonts w:eastAsia="Times New Roman" w:cs="Arial"/>
-          <w:sz w:val="20"/>
-          <w:szCs w:val="20"/>
-        </w:rPr>
-        <w:t>City</w:t>
-      </w:r>
-      <w:r>
-        <w:rPr>
-          <w:rFonts w:eastAsia="Times New Roman" w:cs="Arial"/>
-          <w:sz w:val="20"/>
-          <w:szCs w:val="20"/>
-        </w:rPr>
-        <w:t>__</w:t>
+        <w:t>Annapolis Junction</w:t>
       </w:r>
       <w:r>
         <w:rPr>
@@ -406,23 +342,7 @@
           <w:sz w:val="20"/>
           <w:szCs w:val="20"/>
         </w:rPr>
-        <w:t>__</w:t>
-      </w:r>
-      <w:r>
-        <w:rPr>
-          <w:rFonts w:eastAsia="Times New Roman" w:cs="Arial"/>
-          <w:sz w:val="20"/>
-          <w:szCs w:val="20"/>
-        </w:rPr>
-        <w:t>State</w:t>
-      </w:r>
-      <w:r>
-        <w:rPr>
-          <w:rFonts w:eastAsia="Times New Roman" w:cs="Arial"/>
-          <w:sz w:val="20"/>
-          <w:szCs w:val="20"/>
-        </w:rPr>
-        <w:t>__</w:t>
+        <w:t>Maryland</w:t>
       </w:r>
       <w:r>
         <w:rPr>
@@ -432,22 +352,6 @@
         </w:rPr>
         <w:t xml:space="preserve"> </w:t>
       </w:r>
-      <w:r>
-        <w:rPr>
-          <w:rFonts w:eastAsia="Times New Roman" w:cs="Arial"/>
-          <w:sz w:val="20"/>
-          <w:szCs w:val="20"/>
-        </w:rPr>
-        <w:t>__</w:t>
-      </w:r>
-      <w:r>
-        <w:rPr>
-          <w:rFonts w:eastAsia="Times New Roman" w:cs="Arial"/>
-          <w:sz w:val="20"/>
-          <w:szCs w:val="20"/>
-        </w:rPr>
-        <w:t>Zip</w:t>
-      </w:r>
       <w:bookmarkEnd w:id="1"/>
       <w:r>
         <w:rPr>
@@ -455,7 +359,7 @@
           <w:sz w:val="20"/>
           <w:szCs w:val="20"/>
         </w:rPr>
-        <w:t>__</w:t>
+        <w:t>20701</w:t>
       </w:r>
     </w:p>
     <w:bookmarkEnd w:id="0"/>
@@ -495,7 +399,7 @@
           <w:sz w:val="20"/>
           <w:szCs w:val="20"/>
         </w:rPr>
-        <w:t xml:space="preserve"> __</w:t>
+        <w:t xml:space="preserve"> </w:t>
       </w:r>
       <w:r>
         <w:rPr>
@@ -503,15 +407,7 @@
           <w:sz w:val="20"/>
           <w:szCs w:val="20"/>
         </w:rPr>
-        <w:t>Last</w:t>
-      </w:r>
-      <w:r>
-        <w:rPr>
-          <w:rFonts w:cs="Arial"/>
-          <w:sz w:val="20"/>
-          <w:szCs w:val="20"/>
-        </w:rPr>
-        <w:t>Name__</w:t>
+        <w:t>Davidson</w:t>
       </w:r>
       <w:r>
         <w:rPr>
@@ -567,23 +463,7 @@
           <w:sz w:val="20"/>
           <w:szCs w:val="20"/>
         </w:rPr>
-        <w:t>__</w:t>
-      </w:r>
-      <w:r>
-        <w:rPr>
-          <w:rFonts w:eastAsia="Times New Roman" w:cs="Arial"/>
-          <w:sz w:val="20"/>
-          <w:szCs w:val="20"/>
-        </w:rPr>
-        <w:t>Job Title</w:t>
-      </w:r>
-      <w:r>
-        <w:rPr>
-          <w:rFonts w:eastAsia="Times New Roman" w:cs="Arial"/>
-          <w:sz w:val="20"/>
-          <w:szCs w:val="20"/>
-        </w:rPr>
-        <w:t>__</w:t>
+        <w:t>Network Support Specialist</w:t>
       </w:r>
       <w:r>
         <w:rPr>
@@ -644,15 +524,15 @@
           <w:sz w:val="20"/>
           <w:szCs w:val="20"/>
         </w:rPr>
-        <w:t>__Salary_</w:t>
-      </w:r>
-      <w:r>
-        <w:rPr>
-          <w:rFonts w:eastAsia="Times New Roman" w:cs="Arial"/>
-          <w:sz w:val="20"/>
-          <w:szCs w:val="20"/>
-        </w:rPr>
-        <w:t xml:space="preserve">_ </w:t>
+        <w:t>90,000</w:t>
+      </w:r>
+      <w:r>
+        <w:rPr>
+          <w:rFonts w:eastAsia="Times New Roman" w:cs="Arial"/>
+          <w:sz w:val="20"/>
+          <w:szCs w:val="20"/>
+        </w:rPr>
+        <w:t xml:space="preserve"> </w:t>
       </w:r>
       <w:r>
         <w:rPr>
@@ -1195,7 +1075,12 @@
     </w:p>
     <w:p/>
     <w:sectPr>
-      <w:footerReference w:type="default" r:id="rId11"/>
+      <w:headerReference w:type="even" r:id="rId11"/>
+      <w:headerReference w:type="default" r:id="rId12"/>
+      <w:footerReference w:type="even" r:id="rId13"/>
+      <w:footerReference w:type="default" r:id="rId14"/>
+      <w:headerReference w:type="first" r:id="rId15"/>
+      <w:footerReference w:type="first" r:id="rId16"/>
       <w:pgSz w:w="12240" w:h="15840" w:code="1"/>
       <w:pgMar w:top="360" w:right="720" w:bottom="1440" w:left="720" w:header="270" w:footer="720" w:gutter="0"/>
       <w:cols w:space="720"/>
@@ -1231,6 +1116,16 @@
 </file>
 
 <file path=word/footer1.xml><?xml version="1.0" encoding="utf-8"?>
+<w:ftr xmlns:wpc="http://schemas.microsoft.com/office/word/2010/wordprocessingCanvas" xmlns:cx="http://schemas.microsoft.com/office/drawing/2014/chartex" xmlns:cx1="http://schemas.microsoft.com/office/drawing/2015/9/8/chartex" xmlns:cx2="http://schemas.microsoft.com/office/drawing/2015/10/21/chartex" xmlns:cx3="http://schemas.microsoft.com/office/drawing/2016/5/9/chartex" xmlns:cx4="http://schemas.microsoft.com/office/drawing/2016/5/10/chartex" xmlns:cx5="http://schemas.microsoft.com/office/drawing/2016/5/11/chartex" xmlns:cx6="http://schemas.microsoft.com/office/drawing/2016/5/12/chartex" xmlns:cx7="http://schemas.microsoft.com/office/drawing/2016/5/13/chartex" xmlns:cx8="http://schemas.microsoft.com/office/drawing/2016/5/14/chartex" xmlns:mc="http://schemas.openxmlformats.org/markup-compatibility/2006" xmlns:aink="http://schemas.microsoft.com/office/drawing/2016/ink" xmlns:am3d="http://schemas.microsoft.com/office/drawing/2017/model3d" xmlns:o="urn:schemas-microsoft-com:office:office" xmlns:oel="http://schemas.microsoft.com/office/2019/extlst" xmlns:r="http://schemas.openxmlformats.org/officeDocument/2006/relationships" xmlns:m="http://schemas.openxmlformats.org/officeDocument/2006/math" xmlns:v="urn:schemas-microsoft-com:vml" xmlns:wp14="http://schemas.microsoft.com/office/word/2010/wordprocessingDrawing" xmlns:wp="http://schemas.openxmlformats.org/drawingml/2006/wordprocessingDrawing" xmlns:w10="urn:schemas-microsoft-com:office:word" xmlns:w="http://schemas.openxmlformats.org/wordprocessingml/2006/main" xmlns:w14="http://schemas.microsoft.com/office/word/2010/wordml" xmlns:w15="http://schemas.microsoft.com/office/word/2012/wordml" xmlns:w16cex="http://schemas.microsoft.com/office/word/2018/wordml/cex" xmlns:w16cid="http://schemas.microsoft.com/office/word/2016/wordml/cid" xmlns:w16="http://schemas.microsoft.com/office/word/2018/wordml" xmlns:w16sdtdh="http://schemas.microsoft.com/office/word/2020/wordml/sdtdatahash" xmlns:w16se="http://schemas.microsoft.com/office/word/2015/wordml/symex" xmlns:wpg="http://schemas.microsoft.com/office/word/2010/wordprocessingGroup" xmlns:wpi="http://schemas.microsoft.com/office/word/2010/wordprocessingInk" xmlns:wne="http://schemas.microsoft.com/office/word/2006/wordml" xmlns:wps="http://schemas.microsoft.com/office/word/2010/wordprocessingShape" mc:Ignorable="w14 w15 w16se w16cid w16 w16cex w16sdtdh wp14">
+  <w:p>
+    <w:pPr>
+      <w:pStyle w:val="Footer"/>
+    </w:pPr>
+  </w:p>
+</w:ftr>
+</file>
+
+<file path=word/footer2.xml><?xml version="1.0" encoding="utf-8"?>
 <w:ftr xmlns:wpc="http://schemas.microsoft.com/office/word/2010/wordprocessingCanvas" xmlns:cx="http://schemas.microsoft.com/office/drawing/2014/chartex" xmlns:cx1="http://schemas.microsoft.com/office/drawing/2015/9/8/chartex" xmlns:cx2="http://schemas.microsoft.com/office/drawing/2015/10/21/chartex" xmlns:cx3="http://schemas.microsoft.com/office/drawing/2016/5/9/chartex" xmlns:cx4="http://schemas.microsoft.com/office/drawing/2016/5/10/chartex" xmlns:cx5="http://schemas.microsoft.com/office/drawing/2016/5/11/chartex" xmlns:cx6="http://schemas.microsoft.com/office/drawing/2016/5/12/chartex" xmlns:cx7="http://schemas.microsoft.com/office/drawing/2016/5/13/chartex" xmlns:cx8="http://schemas.microsoft.com/office/drawing/2016/5/14/chartex" xmlns:mc="http://schemas.openxmlformats.org/markup-compatibility/2006" xmlns:aink="http://schemas.microsoft.com/office/drawing/2016/ink" xmlns:am3d="http://schemas.microsoft.com/office/drawing/2017/model3d" xmlns:o="urn:schemas-microsoft-com:office:office" xmlns:oel="http://schemas.microsoft.com/office/2019/extlst" xmlns:r="http://schemas.openxmlformats.org/officeDocument/2006/relationships" xmlns:m="http://schemas.openxmlformats.org/officeDocument/2006/math" xmlns:v="urn:schemas-microsoft-com:vml" xmlns:wp14="http://schemas.microsoft.com/office/word/2010/wordprocessingDrawing" xmlns:wp="http://schemas.openxmlformats.org/drawingml/2006/wordprocessingDrawing" xmlns:w10="urn:schemas-microsoft-com:office:word" xmlns:w="http://schemas.openxmlformats.org/wordprocessingml/2006/main" xmlns:w14="http://schemas.microsoft.com/office/word/2010/wordml" xmlns:w15="http://schemas.microsoft.com/office/word/2012/wordml" xmlns:w16cex="http://schemas.microsoft.com/office/word/2018/wordml/cex" xmlns:w16cid="http://schemas.microsoft.com/office/word/2016/wordml/cid" xmlns:w16="http://schemas.microsoft.com/office/word/2018/wordml" xmlns:w16sdtdh="http://schemas.microsoft.com/office/word/2020/wordml/sdtdatahash" xmlns:w16se="http://schemas.microsoft.com/office/word/2015/wordml/symex" xmlns:wpg="http://schemas.microsoft.com/office/word/2010/wordprocessingGroup" xmlns:wpi="http://schemas.microsoft.com/office/word/2010/wordprocessingInk" xmlns:wne="http://schemas.microsoft.com/office/word/2006/wordml" xmlns:wps="http://schemas.microsoft.com/office/word/2010/wordprocessingShape" mc:Ignorable="w14 w15 w16se w16cid w16 w16cex w16sdtdh wp14">
   <w:p>
     <w:pPr>
@@ -1522,6 +1417,16 @@
 </w:ftr>
 </file>
 
+<file path=word/footer3.xml><?xml version="1.0" encoding="utf-8"?>
+<w:ftr xmlns:wpc="http://schemas.microsoft.com/office/word/2010/wordprocessingCanvas" xmlns:cx="http://schemas.microsoft.com/office/drawing/2014/chartex" xmlns:cx1="http://schemas.microsoft.com/office/drawing/2015/9/8/chartex" xmlns:cx2="http://schemas.microsoft.com/office/drawing/2015/10/21/chartex" xmlns:cx3="http://schemas.microsoft.com/office/drawing/2016/5/9/chartex" xmlns:cx4="http://schemas.microsoft.com/office/drawing/2016/5/10/chartex" xmlns:cx5="http://schemas.microsoft.com/office/drawing/2016/5/11/chartex" xmlns:cx6="http://schemas.microsoft.com/office/drawing/2016/5/12/chartex" xmlns:cx7="http://schemas.microsoft.com/office/drawing/2016/5/13/chartex" xmlns:cx8="http://schemas.microsoft.com/office/drawing/2016/5/14/chartex" xmlns:mc="http://schemas.openxmlformats.org/markup-compatibility/2006" xmlns:aink="http://schemas.microsoft.com/office/drawing/2016/ink" xmlns:am3d="http://schemas.microsoft.com/office/drawing/2017/model3d" xmlns:o="urn:schemas-microsoft-com:office:office" xmlns:oel="http://schemas.microsoft.com/office/2019/extlst" xmlns:r="http://schemas.openxmlformats.org/officeDocument/2006/relationships" xmlns:m="http://schemas.openxmlformats.org/officeDocument/2006/math" xmlns:v="urn:schemas-microsoft-com:vml" xmlns:wp14="http://schemas.microsoft.com/office/word/2010/wordprocessingDrawing" xmlns:wp="http://schemas.openxmlformats.org/drawingml/2006/wordprocessingDrawing" xmlns:w10="urn:schemas-microsoft-com:office:word" xmlns:w="http://schemas.openxmlformats.org/wordprocessingml/2006/main" xmlns:w14="http://schemas.microsoft.com/office/word/2010/wordml" xmlns:w15="http://schemas.microsoft.com/office/word/2012/wordml" xmlns:w16cex="http://schemas.microsoft.com/office/word/2018/wordml/cex" xmlns:w16cid="http://schemas.microsoft.com/office/word/2016/wordml/cid" xmlns:w16="http://schemas.microsoft.com/office/word/2018/wordml" xmlns:w16sdtdh="http://schemas.microsoft.com/office/word/2020/wordml/sdtdatahash" xmlns:w16se="http://schemas.microsoft.com/office/word/2015/wordml/symex" xmlns:wpg="http://schemas.microsoft.com/office/word/2010/wordprocessingGroup" xmlns:wpi="http://schemas.microsoft.com/office/word/2010/wordprocessingInk" xmlns:wne="http://schemas.microsoft.com/office/word/2006/wordml" xmlns:wps="http://schemas.microsoft.com/office/word/2010/wordprocessingShape" mc:Ignorable="w14 w15 w16se w16cid w16 w16cex w16sdtdh wp14">
+  <w:p>
+    <w:pPr>
+      <w:pStyle w:val="Footer"/>
+    </w:pPr>
+  </w:p>
+</w:ftr>
+</file>
+
 <file path=word/footnotes.xml><?xml version="1.0" encoding="utf-8"?>
 <w:footnotes xmlns:wpc="http://schemas.microsoft.com/office/word/2010/wordprocessingCanvas" xmlns:cx="http://schemas.microsoft.com/office/drawing/2014/chartex" xmlns:cx1="http://schemas.microsoft.com/office/drawing/2015/9/8/chartex" xmlns:cx2="http://schemas.microsoft.com/office/drawing/2015/10/21/chartex" xmlns:cx3="http://schemas.microsoft.com/office/drawing/2016/5/9/chartex" xmlns:cx4="http://schemas.microsoft.com/office/drawing/2016/5/10/chartex" xmlns:cx5="http://schemas.microsoft.com/office/drawing/2016/5/11/chartex" xmlns:cx6="http://schemas.microsoft.com/office/drawing/2016/5/12/chartex" xmlns:cx7="http://schemas.microsoft.com/office/drawing/2016/5/13/chartex" xmlns:cx8="http://schemas.microsoft.com/office/drawing/2016/5/14/chartex" xmlns:mc="http://schemas.openxmlformats.org/markup-compatibility/2006" xmlns:aink="http://schemas.microsoft.com/office/drawing/2016/ink" xmlns:am3d="http://schemas.microsoft.com/office/drawing/2017/model3d" xmlns:o="urn:schemas-microsoft-com:office:office" xmlns:oel="http://schemas.microsoft.com/office/2019/extlst" xmlns:r="http://schemas.openxmlformats.org/officeDocument/2006/relationships" xmlns:m="http://schemas.openxmlformats.org/officeDocument/2006/math" xmlns:v="urn:schemas-microsoft-com:vml" xmlns:wp14="http://schemas.microsoft.com/office/word/2010/wordprocessingDrawing" xmlns:wp="http://schemas.openxmlformats.org/drawingml/2006/wordprocessingDrawing" xmlns:w10="urn:schemas-microsoft-com:office:word" xmlns:w="http://schemas.openxmlformats.org/wordprocessingml/2006/main" xmlns:w14="http://schemas.microsoft.com/office/word/2010/wordml" xmlns:w15="http://schemas.microsoft.com/office/word/2012/wordml" xmlns:w16cex="http://schemas.microsoft.com/office/word/2018/wordml/cex" xmlns:w16cid="http://schemas.microsoft.com/office/word/2016/wordml/cid" xmlns:w16="http://schemas.microsoft.com/office/word/2018/wordml" xmlns:w16sdtdh="http://schemas.microsoft.com/office/word/2020/wordml/sdtdatahash" xmlns:w16se="http://schemas.microsoft.com/office/word/2015/wordml/symex" xmlns:wpg="http://schemas.microsoft.com/office/word/2010/wordprocessingGroup" xmlns:wpi="http://schemas.microsoft.com/office/word/2010/wordprocessingInk" xmlns:wne="http://schemas.microsoft.com/office/word/2006/wordml" xmlns:wps="http://schemas.microsoft.com/office/word/2010/wordprocessingShape" mc:Ignorable="w14 w15 w16se w16cid w16 w16cex w16sdtdh wp14">
   <w:footnote w:type="separator" w:id="-1">
@@ -1545,6 +1450,36 @@
     </w:p>
   </w:footnote>
 </w:footnotes>
+</file>
+
+<file path=word/header1.xml><?xml version="1.0" encoding="utf-8"?>
+<w:hdr xmlns:wpc="http://schemas.microsoft.com/office/word/2010/wordprocessingCanvas" xmlns:cx="http://schemas.microsoft.com/office/drawing/2014/chartex" xmlns:cx1="http://schemas.microsoft.com/office/drawing/2015/9/8/chartex" xmlns:cx2="http://schemas.microsoft.com/office/drawing/2015/10/21/chartex" xmlns:cx3="http://schemas.microsoft.com/office/drawing/2016/5/9/chartex" xmlns:cx4="http://schemas.microsoft.com/office/drawing/2016/5/10/chartex" xmlns:cx5="http://schemas.microsoft.com/office/drawing/2016/5/11/chartex" xmlns:cx6="http://schemas.microsoft.com/office/drawing/2016/5/12/chartex" xmlns:cx7="http://schemas.microsoft.com/office/drawing/2016/5/13/chartex" xmlns:cx8="http://schemas.microsoft.com/office/drawing/2016/5/14/chartex" xmlns:mc="http://schemas.openxmlformats.org/markup-compatibility/2006" xmlns:aink="http://schemas.microsoft.com/office/drawing/2016/ink" xmlns:am3d="http://schemas.microsoft.com/office/drawing/2017/model3d" xmlns:o="urn:schemas-microsoft-com:office:office" xmlns:oel="http://schemas.microsoft.com/office/2019/extlst" xmlns:r="http://schemas.openxmlformats.org/officeDocument/2006/relationships" xmlns:m="http://schemas.openxmlformats.org/officeDocument/2006/math" xmlns:v="urn:schemas-microsoft-com:vml" xmlns:wp14="http://schemas.microsoft.com/office/word/2010/wordprocessingDrawing" xmlns:wp="http://schemas.openxmlformats.org/drawingml/2006/wordprocessingDrawing" xmlns:w10="urn:schemas-microsoft-com:office:word" xmlns:w="http://schemas.openxmlformats.org/wordprocessingml/2006/main" xmlns:w14="http://schemas.microsoft.com/office/word/2010/wordml" xmlns:w15="http://schemas.microsoft.com/office/word/2012/wordml" xmlns:w16cex="http://schemas.microsoft.com/office/word/2018/wordml/cex" xmlns:w16cid="http://schemas.microsoft.com/office/word/2016/wordml/cid" xmlns:w16="http://schemas.microsoft.com/office/word/2018/wordml" xmlns:w16sdtdh="http://schemas.microsoft.com/office/word/2020/wordml/sdtdatahash" xmlns:w16se="http://schemas.microsoft.com/office/word/2015/wordml/symex" xmlns:wpg="http://schemas.microsoft.com/office/word/2010/wordprocessingGroup" xmlns:wpi="http://schemas.microsoft.com/office/word/2010/wordprocessingInk" xmlns:wne="http://schemas.microsoft.com/office/word/2006/wordml" xmlns:wps="http://schemas.microsoft.com/office/word/2010/wordprocessingShape" mc:Ignorable="w14 w15 w16se w16cid w16 w16cex w16sdtdh wp14">
+  <w:p>
+    <w:pPr>
+      <w:pStyle w:val="Header"/>
+    </w:pPr>
+  </w:p>
+</w:hdr>
+</file>
+
+<file path=word/header2.xml><?xml version="1.0" encoding="utf-8"?>
+<w:hdr xmlns:wpc="http://schemas.microsoft.com/office/word/2010/wordprocessingCanvas" xmlns:cx="http://schemas.microsoft.com/office/drawing/2014/chartex" xmlns:cx1="http://schemas.microsoft.com/office/drawing/2015/9/8/chartex" xmlns:cx2="http://schemas.microsoft.com/office/drawing/2015/10/21/chartex" xmlns:cx3="http://schemas.microsoft.com/office/drawing/2016/5/9/chartex" xmlns:cx4="http://schemas.microsoft.com/office/drawing/2016/5/10/chartex" xmlns:cx5="http://schemas.microsoft.com/office/drawing/2016/5/11/chartex" xmlns:cx6="http://schemas.microsoft.com/office/drawing/2016/5/12/chartex" xmlns:cx7="http://schemas.microsoft.com/office/drawing/2016/5/13/chartex" xmlns:cx8="http://schemas.microsoft.com/office/drawing/2016/5/14/chartex" xmlns:mc="http://schemas.openxmlformats.org/markup-compatibility/2006" xmlns:aink="http://schemas.microsoft.com/office/drawing/2016/ink" xmlns:am3d="http://schemas.microsoft.com/office/drawing/2017/model3d" xmlns:o="urn:schemas-microsoft-com:office:office" xmlns:oel="http://schemas.microsoft.com/office/2019/extlst" xmlns:r="http://schemas.openxmlformats.org/officeDocument/2006/relationships" xmlns:m="http://schemas.openxmlformats.org/officeDocument/2006/math" xmlns:v="urn:schemas-microsoft-com:vml" xmlns:wp14="http://schemas.microsoft.com/office/word/2010/wordprocessingDrawing" xmlns:wp="http://schemas.openxmlformats.org/drawingml/2006/wordprocessingDrawing" xmlns:w10="urn:schemas-microsoft-com:office:word" xmlns:w="http://schemas.openxmlformats.org/wordprocessingml/2006/main" xmlns:w14="http://schemas.microsoft.com/office/word/2010/wordml" xmlns:w15="http://schemas.microsoft.com/office/word/2012/wordml" xmlns:w16cex="http://schemas.microsoft.com/office/word/2018/wordml/cex" xmlns:w16cid="http://schemas.microsoft.com/office/word/2016/wordml/cid" xmlns:w16="http://schemas.microsoft.com/office/word/2018/wordml" xmlns:w16sdtdh="http://schemas.microsoft.com/office/word/2020/wordml/sdtdatahash" xmlns:w16se="http://schemas.microsoft.com/office/word/2015/wordml/symex" xmlns:wpg="http://schemas.microsoft.com/office/word/2010/wordprocessingGroup" xmlns:wpi="http://schemas.microsoft.com/office/word/2010/wordprocessingInk" xmlns:wne="http://schemas.microsoft.com/office/word/2006/wordml" xmlns:wps="http://schemas.microsoft.com/office/word/2010/wordprocessingShape" mc:Ignorable="w14 w15 w16se w16cid w16 w16cex w16sdtdh wp14">
+  <w:p>
+    <w:pPr>
+      <w:pStyle w:val="Header"/>
+    </w:pPr>
+  </w:p>
+</w:hdr>
+</file>
+
+<file path=word/header3.xml><?xml version="1.0" encoding="utf-8"?>
+<w:hdr xmlns:wpc="http://schemas.microsoft.com/office/word/2010/wordprocessingCanvas" xmlns:cx="http://schemas.microsoft.com/office/drawing/2014/chartex" xmlns:cx1="http://schemas.microsoft.com/office/drawing/2015/9/8/chartex" xmlns:cx2="http://schemas.microsoft.com/office/drawing/2015/10/21/chartex" xmlns:cx3="http://schemas.microsoft.com/office/drawing/2016/5/9/chartex" xmlns:cx4="http://schemas.microsoft.com/office/drawing/2016/5/10/chartex" xmlns:cx5="http://schemas.microsoft.com/office/drawing/2016/5/11/chartex" xmlns:cx6="http://schemas.microsoft.com/office/drawing/2016/5/12/chartex" xmlns:cx7="http://schemas.microsoft.com/office/drawing/2016/5/13/chartex" xmlns:cx8="http://schemas.microsoft.com/office/drawing/2016/5/14/chartex" xmlns:mc="http://schemas.openxmlformats.org/markup-compatibility/2006" xmlns:aink="http://schemas.microsoft.com/office/drawing/2016/ink" xmlns:am3d="http://schemas.microsoft.com/office/drawing/2017/model3d" xmlns:o="urn:schemas-microsoft-com:office:office" xmlns:oel="http://schemas.microsoft.com/office/2019/extlst" xmlns:r="http://schemas.openxmlformats.org/officeDocument/2006/relationships" xmlns:m="http://schemas.openxmlformats.org/officeDocument/2006/math" xmlns:v="urn:schemas-microsoft-com:vml" xmlns:wp14="http://schemas.microsoft.com/office/word/2010/wordprocessingDrawing" xmlns:wp="http://schemas.openxmlformats.org/drawingml/2006/wordprocessingDrawing" xmlns:w10="urn:schemas-microsoft-com:office:word" xmlns:w="http://schemas.openxmlformats.org/wordprocessingml/2006/main" xmlns:w14="http://schemas.microsoft.com/office/word/2010/wordml" xmlns:w15="http://schemas.microsoft.com/office/word/2012/wordml" xmlns:w16cex="http://schemas.microsoft.com/office/word/2018/wordml/cex" xmlns:w16cid="http://schemas.microsoft.com/office/word/2016/wordml/cid" xmlns:w16="http://schemas.microsoft.com/office/word/2018/wordml" xmlns:w16sdtdh="http://schemas.microsoft.com/office/word/2020/wordml/sdtdatahash" xmlns:w16se="http://schemas.microsoft.com/office/word/2015/wordml/symex" xmlns:wpg="http://schemas.microsoft.com/office/word/2010/wordprocessingGroup" xmlns:wpi="http://schemas.microsoft.com/office/word/2010/wordprocessingInk" xmlns:wne="http://schemas.microsoft.com/office/word/2006/wordml" xmlns:wps="http://schemas.microsoft.com/office/word/2010/wordprocessingShape" mc:Ignorable="w14 w15 w16se w16cid w16 w16cex w16sdtdh wp14">
+  <w:p>
+    <w:pPr>
+      <w:pStyle w:val="Header"/>
+    </w:pPr>
+  </w:p>
+</w:hdr>
 </file>
 
 <file path=word/numbering.xml><?xml version="1.0" encoding="utf-8"?>
@@ -2575,14 +2510,12 @@
 </file>
 
 <file path=customXml/item1.xml><?xml version="1.0" encoding="utf-8"?>
-<p:properties xmlns:p="http://schemas.microsoft.com/office/2006/metadata/properties" xmlns:xsi="http://www.w3.org/2001/XMLSchema-instance" xmlns:pc="http://schemas.microsoft.com/office/infopath/2007/PartnerControls">
-  <documentManagement>
-    <lcf76f155ced4ddcb4097134ff3c332f xmlns="51e77a70-5e63-4a14-a416-9220e944ae44">
-      <Terms xmlns="http://schemas.microsoft.com/office/infopath/2007/PartnerControls"/>
-    </lcf76f155ced4ddcb4097134ff3c332f>
-    <TaxCatchAll xmlns="dcbff77a-cb40-4734-96d4-b13dc0c46eab" xsi:nil="true"/>
-  </documentManagement>
-</p:properties>
+<?mso-contentType ?>
+<FormTemplates xmlns="http://schemas.microsoft.com/sharepoint/v3/contenttype/forms">
+  <Display>DocumentLibraryForm</Display>
+  <Edit>DocumentLibraryForm</Edit>
+  <New>DocumentLibraryForm</New>
+</FormTemplates>
 </file>
 
 <file path=customXml/item2.xml><?xml version="1.0" encoding="utf-8"?>
@@ -2809,21 +2742,20 @@
 </file>
 
 <file path=customXml/item3.xml><?xml version="1.0" encoding="utf-8"?>
-<?mso-contentType ?>
-<FormTemplates xmlns="http://schemas.microsoft.com/sharepoint/v3/contenttype/forms">
-  <Display>DocumentLibraryForm</Display>
-  <Edit>DocumentLibraryForm</Edit>
-  <New>DocumentLibraryForm</New>
-</FormTemplates>
+<p:properties xmlns:p="http://schemas.microsoft.com/office/2006/metadata/properties" xmlns:xsi="http://www.w3.org/2001/XMLSchema-instance" xmlns:pc="http://schemas.microsoft.com/office/infopath/2007/PartnerControls">
+  <documentManagement>
+    <lcf76f155ced4ddcb4097134ff3c332f xmlns="51e77a70-5e63-4a14-a416-9220e944ae44">
+      <Terms xmlns="http://schemas.microsoft.com/office/infopath/2007/PartnerControls"/>
+    </lcf76f155ced4ddcb4097134ff3c332f>
+    <TaxCatchAll xmlns="dcbff77a-cb40-4734-96d4-b13dc0c46eab" xsi:nil="true"/>
+  </documentManagement>
+</p:properties>
 </file>
 
 <file path=customXml/itemProps1.xml><?xml version="1.0" encoding="utf-8"?>
-<ds:datastoreItem xmlns:ds="http://schemas.openxmlformats.org/officeDocument/2006/customXml" ds:itemID="{E4651E62-A2B7-47AC-B15E-2C275D1A3F08}">
+<ds:datastoreItem xmlns:ds="http://schemas.openxmlformats.org/officeDocument/2006/customXml" ds:itemID="{968572D0-EB7C-4339-BDF5-513EFA4EC074}">
   <ds:schemaRefs>
-    <ds:schemaRef ds:uri="http://schemas.microsoft.com/office/2006/metadata/properties"/>
-    <ds:schemaRef ds:uri="http://schemas.microsoft.com/office/infopath/2007/PartnerControls"/>
-    <ds:schemaRef ds:uri="51e77a70-5e63-4a14-a416-9220e944ae44"/>
-    <ds:schemaRef ds:uri="dcbff77a-cb40-4734-96d4-b13dc0c46eab"/>
+    <ds:schemaRef ds:uri="http://schemas.microsoft.com/sharepoint/v3/contenttype/forms"/>
   </ds:schemaRefs>
 </ds:datastoreItem>
 </file>
@@ -2848,9 +2780,12 @@
 </file>
 
 <file path=customXml/itemProps3.xml><?xml version="1.0" encoding="utf-8"?>
-<ds:datastoreItem xmlns:ds="http://schemas.openxmlformats.org/officeDocument/2006/customXml" ds:itemID="{968572D0-EB7C-4339-BDF5-513EFA4EC074}">
+<ds:datastoreItem xmlns:ds="http://schemas.openxmlformats.org/officeDocument/2006/customXml" ds:itemID="{E4651E62-A2B7-47AC-B15E-2C275D1A3F08}">
   <ds:schemaRefs>
-    <ds:schemaRef ds:uri="http://schemas.microsoft.com/sharepoint/v3/contenttype/forms"/>
+    <ds:schemaRef ds:uri="http://schemas.microsoft.com/office/2006/metadata/properties"/>
+    <ds:schemaRef ds:uri="http://schemas.microsoft.com/office/infopath/2007/PartnerControls"/>
+    <ds:schemaRef ds:uri="51e77a70-5e63-4a14-a416-9220e944ae44"/>
+    <ds:schemaRef ds:uri="dcbff77a-cb40-4734-96d4-b13dc0c46eab"/>
   </ds:schemaRefs>
 </ds:datastoreItem>
 </file>
</xml_diff>

<commit_message>
Commit before final test
</commit_message>
<xml_diff>
--- a/Data/Output/OfferLetters/OfferLetter_JR22644.docx
+++ b/Data/Output/OfferLetters/OfferLetter_JR22644.docx
@@ -71,7 +71,7 @@
                 <w:noProof/>
               </w:rPr>
               <w:drawing>
-                <wp:inline distT="0" distB="0" distL="0" distR="0" wp14:anchorId="05D0F060" wp14:editId="6A4B6F3A">
+                <wp:inline distT="0" distB="0" distL="0" distR="0" wp14:anchorId="05D0F060" wp14:editId="7A9A5E83">
                   <wp:extent cx="2731393" cy="998220"/>
                   <wp:effectExtent l="0" t="0" r="0" b="0"/>
                   <wp:docPr id="3" name="Picture 3" descr="Oklahoma Office of Management and Enterprise Services logo."/>
@@ -267,7 +267,7 @@
           <w:sz w:val="20"/>
           <w:szCs w:val="20"/>
         </w:rPr>
-        <w:t>Thursday, 04 January 2024</w:t>
+        <w:t>Wednesday, 17 January 2024</w:t>
       </w:r>
     </w:p>
     <w:p>

</xml_diff>